<commit_message>
Updated lab assignment. Finished section 2 notes.
</commit_message>
<xml_diff>
--- a/Labs/Lab 2.docx
+++ b/Labs/Lab 2.docx
@@ -4,6 +4,14 @@
   <w:body>
     <w:p>
       <w:pPr>
+        <w:pStyle w:val="Heading1"/>
+      </w:pPr>
+      <w:r>
+        <w:t>Introduction</w:t>
+      </w:r>
+    </w:p>
+    <w:p>
+      <w:pPr>
         <w:pStyle w:val="Heading2"/>
       </w:pPr>
       <w:r>
@@ -45,7 +53,13 @@
         <w:t xml:space="preserve"> </w:t>
       </w:r>
       <w:r>
-        <w:t>The program will behave identical to the previous lab except it will be using forms instead of a Console window.</w:t>
+        <w:t xml:space="preserve">The program will behave </w:t>
+      </w:r>
+      <w:r>
+        <w:t>similar</w:t>
+      </w:r>
+      <w:r>
+        <w:t xml:space="preserve"> to the previous lab except it will be using forms instead of a Console window.</w:t>
       </w:r>
     </w:p>
     <w:p>
@@ -74,7 +88,7 @@
     </w:p>
     <w:p>
       <w:pPr>
-        <w:pStyle w:val="Heading3"/>
+        <w:pStyle w:val="Heading1"/>
       </w:pPr>
       <w:r>
         <w:t>Setting Up the Solution</w:t>
@@ -84,11 +98,9 @@
       <w:r>
         <w:t xml:space="preserve">To prepare for later labs where you will have different layers of your application, you will be breaking up your code into multiple projects. For each future </w:t>
       </w:r>
-      <w:proofErr w:type="gramStart"/>
-      <w:r>
-        <w:t>lab</w:t>
-      </w:r>
-      <w:proofErr w:type="gramEnd"/>
+      <w:r>
+        <w:t>lab,</w:t>
+      </w:r>
       <w:r>
         <w:t xml:space="preserve"> you will be creating a new solution but you will be able to copy over the existing projects that you have already created as needed.</w:t>
       </w:r>
@@ -98,7 +110,7 @@
         <w:pStyle w:val="ListParagraph"/>
         <w:numPr>
           <w:ilvl w:val="0"/>
-          <w:numId w:val="7"/>
+          <w:numId w:val="11"/>
         </w:numPr>
       </w:pPr>
       <w:r>
@@ -110,11 +122,20 @@
         <w:pStyle w:val="ListParagraph"/>
         <w:numPr>
           <w:ilvl w:val="1"/>
-          <w:numId w:val="7"/>
+          <w:numId w:val="11"/>
         </w:numPr>
       </w:pPr>
       <w:r>
-        <w:t xml:space="preserve">Create a new solution (Other Project Type\Visual Studio Solutions). </w:t>
+        <w:t>Create a new solution (</w:t>
+      </w:r>
+      <w:r>
+        <w:rPr>
+          <w:rStyle w:val="CodeChar"/>
+        </w:rPr>
+        <w:t>Other Project Type\Visual Studio Solutions</w:t>
+      </w:r>
+      <w:r>
+        <w:t xml:space="preserve">). </w:t>
       </w:r>
     </w:p>
     <w:p>
@@ -122,11 +143,20 @@
         <w:pStyle w:val="ListParagraph"/>
         <w:numPr>
           <w:ilvl w:val="1"/>
-          <w:numId w:val="7"/>
+          <w:numId w:val="11"/>
         </w:numPr>
       </w:pPr>
       <w:r>
-        <w:t>Call it Lab2.</w:t>
+        <w:t xml:space="preserve">Call it </w:t>
+      </w:r>
+      <w:r>
+        <w:rPr>
+          <w:rStyle w:val="CodeChar"/>
+        </w:rPr>
+        <w:t>Lab2</w:t>
+      </w:r>
+      <w:r>
+        <w:t>.</w:t>
       </w:r>
     </w:p>
     <w:p>
@@ -134,11 +164,29 @@
         <w:pStyle w:val="ListParagraph"/>
         <w:numPr>
           <w:ilvl w:val="1"/>
-          <w:numId w:val="7"/>
+          <w:numId w:val="11"/>
         </w:numPr>
       </w:pPr>
       <w:r>
-        <w:t xml:space="preserve">Ensure the Location is under your Labs folder in your local Git repository so it can be committed to </w:t>
+        <w:t xml:space="preserve">Ensure the </w:t>
+      </w:r>
+      <w:r>
+        <w:rPr>
+          <w:rStyle w:val="CodeChar"/>
+        </w:rPr>
+        <w:t>Location</w:t>
+      </w:r>
+      <w:r>
+        <w:t xml:space="preserve"> is under your </w:t>
+      </w:r>
+      <w:r>
+        <w:rPr>
+          <w:rStyle w:val="CodeChar"/>
+        </w:rPr>
+        <w:t>Labs</w:t>
+      </w:r>
+      <w:r>
+        <w:t xml:space="preserve"> folder in your local Git repository so it can be committed to </w:t>
       </w:r>
       <w:proofErr w:type="spellStart"/>
       <w:r>
@@ -147,6 +195,18 @@
       <w:proofErr w:type="spellEnd"/>
       <w:r>
         <w:t>.</w:t>
+      </w:r>
+    </w:p>
+    <w:p>
+      <w:pPr>
+        <w:pStyle w:val="ListParagraph"/>
+        <w:numPr>
+          <w:ilvl w:val="1"/>
+          <w:numId w:val="11"/>
+        </w:numPr>
+      </w:pPr>
+      <w:r>
+        <w:t>It is strongly recommended that you keep each lab in its own folder. Visual Studio will attempt to enforce this but will allow you to override it.</w:t>
       </w:r>
     </w:p>
     <w:p>
@@ -154,7 +214,7 @@
         <w:pStyle w:val="ListParagraph"/>
         <w:numPr>
           <w:ilvl w:val="0"/>
-          <w:numId w:val="7"/>
+          <w:numId w:val="11"/>
         </w:numPr>
       </w:pPr>
       <w:r>
@@ -169,11 +229,44 @@
         <w:pStyle w:val="ListParagraph"/>
         <w:numPr>
           <w:ilvl w:val="1"/>
-          <w:numId w:val="7"/>
+          <w:numId w:val="11"/>
         </w:numPr>
       </w:pPr>
       <w:r>
-        <w:t xml:space="preserve">Add a new project of type Windows Forms to the solution. </w:t>
+        <w:t>Add a new</w:t>
+      </w:r>
+      <w:r>
+        <w:t xml:space="preserve"> Windows Forms</w:t>
+      </w:r>
+      <w:r>
+        <w:t xml:space="preserve"> project</w:t>
+      </w:r>
+      <w:r>
+        <w:t xml:space="preserve"> (</w:t>
+      </w:r>
+      <w:r>
+        <w:rPr>
+          <w:rStyle w:val="CodeChar"/>
+        </w:rPr>
+        <w:t>Visual C#\</w:t>
+      </w:r>
+      <w:r>
+        <w:rPr>
+          <w:rStyle w:val="CodeChar"/>
+        </w:rPr>
+        <w:t>Windows Forms</w:t>
+      </w:r>
+      <w:r>
+        <w:rPr>
+          <w:rStyle w:val="CodeChar"/>
+        </w:rPr>
+        <w:t xml:space="preserve"> App (.NET Framework)</w:t>
+      </w:r>
+      <w:r>
+        <w:t>)</w:t>
+      </w:r>
+      <w:r>
+        <w:t xml:space="preserve"> to the solution. </w:t>
       </w:r>
     </w:p>
     <w:p>
@@ -181,7 +274,7 @@
         <w:pStyle w:val="ListParagraph"/>
         <w:numPr>
           <w:ilvl w:val="1"/>
-          <w:numId w:val="7"/>
+          <w:numId w:val="11"/>
         </w:numPr>
       </w:pPr>
       <w:r>
@@ -189,9 +282,15 @@
       </w:r>
       <w:proofErr w:type="spellStart"/>
       <w:r>
+        <w:rPr>
+          <w:rStyle w:val="CodeChar"/>
+        </w:rPr>
         <w:t>MovieLib</w:t>
       </w:r>
       <w:r>
+        <w:rPr>
+          <w:rStyle w:val="CodeChar"/>
+        </w:rPr>
         <w:t>.Windows</w:t>
       </w:r>
       <w:proofErr w:type="spellEnd"/>
@@ -204,7 +303,7 @@
         <w:pStyle w:val="ListParagraph"/>
         <w:numPr>
           <w:ilvl w:val="1"/>
-          <w:numId w:val="7"/>
+          <w:numId w:val="11"/>
         </w:numPr>
       </w:pPr>
       <w:r>
@@ -216,14 +315,32 @@
         <w:pStyle w:val="ListParagraph"/>
         <w:numPr>
           <w:ilvl w:val="1"/>
-          <w:numId w:val="7"/>
+          <w:numId w:val="11"/>
         </w:numPr>
       </w:pPr>
       <w:r>
-        <w:t xml:space="preserve">Rename the Form1 file to </w:t>
+        <w:t xml:space="preserve">Rename the </w:t>
+      </w:r>
+      <w:r>
+        <w:rPr>
+          <w:rStyle w:val="CodeChar"/>
+        </w:rPr>
+        <w:t>Form1</w:t>
+      </w:r>
+      <w:r>
+        <w:rPr>
+          <w:rStyle w:val="CodeChar"/>
+        </w:rPr>
+        <w:t>.cs</w:t>
+      </w:r>
+      <w:r>
+        <w:t xml:space="preserve"> file to </w:t>
       </w:r>
       <w:proofErr w:type="spellStart"/>
       <w:r>
+        <w:rPr>
+          <w:rStyle w:val="CodeChar"/>
+        </w:rPr>
         <w:t>MainForm</w:t>
       </w:r>
       <w:proofErr w:type="spellEnd"/>
@@ -236,7 +353,7 @@
         <w:pStyle w:val="ListParagraph"/>
         <w:numPr>
           <w:ilvl w:val="0"/>
-          <w:numId w:val="7"/>
+          <w:numId w:val="11"/>
         </w:numPr>
       </w:pPr>
       <w:r>
@@ -251,11 +368,38 @@
         <w:pStyle w:val="ListParagraph"/>
         <w:numPr>
           <w:ilvl w:val="1"/>
-          <w:numId w:val="7"/>
+          <w:numId w:val="11"/>
         </w:numPr>
       </w:pPr>
       <w:r>
-        <w:t>Add a new project of type Class Library (.NET Framework) to the solution.</w:t>
+        <w:t xml:space="preserve">Add a new </w:t>
+      </w:r>
+      <w:r>
+        <w:t xml:space="preserve">class library </w:t>
+      </w:r>
+      <w:r>
+        <w:t>project</w:t>
+      </w:r>
+      <w:r>
+        <w:t xml:space="preserve"> (</w:t>
+      </w:r>
+      <w:r>
+        <w:rPr>
+          <w:rStyle w:val="CodeChar"/>
+        </w:rPr>
+        <w:t>Visual C#\</w:t>
+      </w:r>
+      <w:r>
+        <w:rPr>
+          <w:rStyle w:val="CodeChar"/>
+        </w:rPr>
+        <w:t>Class Library (.NET Framework)</w:t>
+      </w:r>
+      <w:r>
+        <w:t>)</w:t>
+      </w:r>
+      <w:r>
+        <w:t xml:space="preserve"> to the solution.</w:t>
       </w:r>
     </w:p>
     <w:p>
@@ -263,7 +407,7 @@
         <w:pStyle w:val="ListParagraph"/>
         <w:numPr>
           <w:ilvl w:val="1"/>
-          <w:numId w:val="7"/>
+          <w:numId w:val="11"/>
         </w:numPr>
       </w:pPr>
       <w:r>
@@ -271,6 +415,9 @@
       </w:r>
       <w:proofErr w:type="spellStart"/>
       <w:r>
+        <w:rPr>
+          <w:rStyle w:val="CodeChar"/>
+        </w:rPr>
         <w:t>MovieLib</w:t>
       </w:r>
       <w:proofErr w:type="spellEnd"/>
@@ -283,11 +430,20 @@
         <w:pStyle w:val="ListParagraph"/>
         <w:numPr>
           <w:ilvl w:val="1"/>
-          <w:numId w:val="7"/>
+          <w:numId w:val="11"/>
         </w:numPr>
       </w:pPr>
       <w:r>
-        <w:t>Remove the Class1.cs file.</w:t>
+        <w:t xml:space="preserve">Remove the </w:t>
+      </w:r>
+      <w:r>
+        <w:rPr>
+          <w:rStyle w:val="CodeChar"/>
+        </w:rPr>
+        <w:t>Class1.cs</w:t>
+      </w:r>
+      <w:r>
+        <w:t xml:space="preserve"> file.</w:t>
       </w:r>
     </w:p>
     <w:p>
@@ -295,7 +451,7 @@
         <w:pStyle w:val="ListParagraph"/>
         <w:numPr>
           <w:ilvl w:val="0"/>
-          <w:numId w:val="7"/>
+          <w:numId w:val="11"/>
         </w:numPr>
       </w:pPr>
       <w:r>
@@ -307,11 +463,20 @@
         <w:pStyle w:val="ListParagraph"/>
         <w:numPr>
           <w:ilvl w:val="1"/>
-          <w:numId w:val="7"/>
+          <w:numId w:val="11"/>
         </w:numPr>
       </w:pPr>
       <w:r>
-        <w:t>Right click the application project and select Add\Reference.</w:t>
+        <w:t xml:space="preserve">Right click the application project and select </w:t>
+      </w:r>
+      <w:r>
+        <w:rPr>
+          <w:rStyle w:val="CodeChar"/>
+        </w:rPr>
+        <w:t>Add\Reference</w:t>
+      </w:r>
+      <w:r>
+        <w:t>.</w:t>
       </w:r>
     </w:p>
     <w:p>
@@ -319,11 +484,38 @@
         <w:pStyle w:val="ListParagraph"/>
         <w:numPr>
           <w:ilvl w:val="1"/>
-          <w:numId w:val="7"/>
+          <w:numId w:val="11"/>
         </w:numPr>
       </w:pPr>
       <w:r>
-        <w:t>Alternatively, right click the References folder in Solution Explorer and select Add Reference.</w:t>
+        <w:t xml:space="preserve">Alternatively, right click the </w:t>
+      </w:r>
+      <w:r>
+        <w:rPr>
+          <w:rStyle w:val="CodeChar"/>
+        </w:rPr>
+        <w:t>References</w:t>
+      </w:r>
+      <w:r>
+        <w:t xml:space="preserve"> folder in </w:t>
+      </w:r>
+      <w:r>
+        <w:rPr>
+          <w:rStyle w:val="CodeChar"/>
+        </w:rPr>
+        <w:t>Solution Explorer</w:t>
+      </w:r>
+      <w:r>
+        <w:t xml:space="preserve"> and select </w:t>
+      </w:r>
+      <w:r>
+        <w:rPr>
+          <w:rStyle w:val="CodeChar"/>
+        </w:rPr>
+        <w:t>Add Reference</w:t>
+      </w:r>
+      <w:r>
+        <w:t>.</w:t>
       </w:r>
     </w:p>
     <w:p>
@@ -331,11 +523,20 @@
         <w:pStyle w:val="ListParagraph"/>
         <w:numPr>
           <w:ilvl w:val="1"/>
-          <w:numId w:val="7"/>
+          <w:numId w:val="11"/>
         </w:numPr>
       </w:pPr>
       <w:r>
-        <w:t>Select the Projects\Solution node in the tree on the left.</w:t>
+        <w:t xml:space="preserve">Select the </w:t>
+      </w:r>
+      <w:r>
+        <w:rPr>
+          <w:rStyle w:val="CodeChar"/>
+        </w:rPr>
+        <w:t>Projects\Solution</w:t>
+      </w:r>
+      <w:r>
+        <w:t xml:space="preserve"> node in the tree on the left.</w:t>
       </w:r>
     </w:p>
     <w:p>
@@ -343,7 +544,7 @@
         <w:pStyle w:val="ListParagraph"/>
         <w:numPr>
           <w:ilvl w:val="1"/>
-          <w:numId w:val="7"/>
+          <w:numId w:val="11"/>
         </w:numPr>
       </w:pPr>
       <w:r>
@@ -355,7 +556,7 @@
         <w:pStyle w:val="ListParagraph"/>
         <w:numPr>
           <w:ilvl w:val="1"/>
-          <w:numId w:val="7"/>
+          <w:numId w:val="11"/>
         </w:numPr>
       </w:pPr>
       <w:r>
@@ -367,7 +568,7 @@
         <w:pStyle w:val="ListParagraph"/>
         <w:numPr>
           <w:ilvl w:val="0"/>
-          <w:numId w:val="7"/>
+          <w:numId w:val="11"/>
         </w:numPr>
       </w:pPr>
       <w:r>
@@ -376,7 +577,7 @@
     </w:p>
     <w:p>
       <w:pPr>
-        <w:pStyle w:val="Heading2"/>
+        <w:pStyle w:val="Heading1"/>
       </w:pPr>
       <w:r>
         <w:rPr>
@@ -384,13 +585,13 @@
         </w:rPr>
         <w:lastRenderedPageBreak/>
         <w:drawing>
-          <wp:anchor distT="0" distB="0" distL="114300" distR="114300" simplePos="0" relativeHeight="251658240" behindDoc="0" locked="0" layoutInCell="1" allowOverlap="1" wp14:anchorId="48369CDE" wp14:editId="3AC4E9C6">
+          <wp:anchor distT="0" distB="0" distL="114300" distR="114300" simplePos="0" relativeHeight="251658240" behindDoc="0" locked="0" layoutInCell="1" allowOverlap="1" wp14:anchorId="48369CDE" wp14:editId="1D9D8685">
             <wp:simplePos x="0" y="0"/>
-            <wp:positionH relativeFrom="column">
-              <wp:posOffset>2019300</wp:posOffset>
+            <wp:positionH relativeFrom="margin">
+              <wp:align>center</wp:align>
             </wp:positionH>
             <wp:positionV relativeFrom="paragraph">
-              <wp:posOffset>9525</wp:posOffset>
+              <wp:posOffset>0</wp:posOffset>
             </wp:positionV>
             <wp:extent cx="1847850" cy="2752725"/>
             <wp:effectExtent l="0" t="0" r="0" b="9525"/>
@@ -447,11 +648,20 @@
         <w:pStyle w:val="ListParagraph"/>
         <w:numPr>
           <w:ilvl w:val="0"/>
-          <w:numId w:val="8"/>
+          <w:numId w:val="12"/>
         </w:numPr>
       </w:pPr>
       <w:r>
-        <w:t>Window title should say “Movie Library”.</w:t>
+        <w:t xml:space="preserve">Window title should say </w:t>
+      </w:r>
+      <w:r>
+        <w:rPr>
+          <w:rStyle w:val="CodeChar"/>
+        </w:rPr>
+        <w:t>Movie Library</w:t>
+      </w:r>
+      <w:r>
+        <w:t>.</w:t>
       </w:r>
     </w:p>
     <w:p>
@@ -459,11 +669,38 @@
         <w:pStyle w:val="ListParagraph"/>
         <w:numPr>
           <w:ilvl w:val="0"/>
-          <w:numId w:val="8"/>
+          <w:numId w:val="12"/>
         </w:numPr>
       </w:pPr>
       <w:r>
-        <w:t>The Minimize, Maximize and Close buttons should be visible in the title bar.</w:t>
+        <w:t xml:space="preserve">The </w:t>
+      </w:r>
+      <w:r>
+        <w:rPr>
+          <w:rStyle w:val="CodeChar"/>
+        </w:rPr>
+        <w:t>Minimize</w:t>
+      </w:r>
+      <w:r>
+        <w:t xml:space="preserve">, </w:t>
+      </w:r>
+      <w:r>
+        <w:rPr>
+          <w:rStyle w:val="CodeChar"/>
+        </w:rPr>
+        <w:t>Maximize</w:t>
+      </w:r>
+      <w:r>
+        <w:t xml:space="preserve"> and </w:t>
+      </w:r>
+      <w:r>
+        <w:rPr>
+          <w:rStyle w:val="CodeChar"/>
+        </w:rPr>
+        <w:t>Close</w:t>
+      </w:r>
+      <w:r>
+        <w:t xml:space="preserve"> buttons should be visible in the title bar.</w:t>
       </w:r>
     </w:p>
     <w:p>
@@ -471,7 +708,7 @@
         <w:pStyle w:val="ListParagraph"/>
         <w:numPr>
           <w:ilvl w:val="0"/>
-          <w:numId w:val="8"/>
+          <w:numId w:val="12"/>
         </w:numPr>
       </w:pPr>
       <w:r>
@@ -483,7 +720,7 @@
         <w:pStyle w:val="ListParagraph"/>
         <w:numPr>
           <w:ilvl w:val="0"/>
-          <w:numId w:val="8"/>
+          <w:numId w:val="12"/>
         </w:numPr>
       </w:pPr>
       <w:r>
@@ -492,7 +729,7 @@
     </w:p>
     <w:p>
       <w:pPr>
-        <w:pStyle w:val="Heading3"/>
+        <w:pStyle w:val="Heading1"/>
       </w:pPr>
       <w:r>
         <w:t>Main Menu</w:t>
@@ -514,7 +751,7 @@
         <w:pStyle w:val="ListParagraph"/>
         <w:numPr>
           <w:ilvl w:val="0"/>
-          <w:numId w:val="6"/>
+          <w:numId w:val="13"/>
         </w:numPr>
       </w:pPr>
       <w:r>
@@ -532,7 +769,7 @@
         <w:pStyle w:val="ListParagraph"/>
         <w:numPr>
           <w:ilvl w:val="1"/>
-          <w:numId w:val="6"/>
+          <w:numId w:val="13"/>
         </w:numPr>
       </w:pPr>
       <w:r>
@@ -553,7 +790,7 @@
         <w:pStyle w:val="ListParagraph"/>
         <w:numPr>
           <w:ilvl w:val="0"/>
-          <w:numId w:val="6"/>
+          <w:numId w:val="13"/>
         </w:numPr>
       </w:pPr>
       <w:r>
@@ -571,7 +808,7 @@
         <w:pStyle w:val="ListParagraph"/>
         <w:numPr>
           <w:ilvl w:val="1"/>
-          <w:numId w:val="6"/>
+          <w:numId w:val="13"/>
         </w:numPr>
       </w:pPr>
       <w:r>
@@ -589,7 +826,7 @@
         <w:pStyle w:val="ListParagraph"/>
         <w:numPr>
           <w:ilvl w:val="1"/>
-          <w:numId w:val="6"/>
+          <w:numId w:val="13"/>
         </w:numPr>
       </w:pPr>
       <w:r>
@@ -607,7 +844,7 @@
         <w:pStyle w:val="ListParagraph"/>
         <w:numPr>
           <w:ilvl w:val="1"/>
-          <w:numId w:val="6"/>
+          <w:numId w:val="13"/>
         </w:numPr>
       </w:pPr>
       <w:r>
@@ -625,7 +862,7 @@
         <w:pStyle w:val="ListParagraph"/>
         <w:numPr>
           <w:ilvl w:val="0"/>
-          <w:numId w:val="6"/>
+          <w:numId w:val="13"/>
         </w:numPr>
       </w:pPr>
       <w:r>
@@ -643,19 +880,14 @@
         <w:pStyle w:val="ListParagraph"/>
         <w:numPr>
           <w:ilvl w:val="1"/>
-          <w:numId w:val="6"/>
+          <w:numId w:val="13"/>
         </w:numPr>
       </w:pPr>
       <w:r>
         <w:t>About</w:t>
       </w:r>
     </w:p>
-    <w:p>
-      <w:pPr>
-        <w:pStyle w:val="ListParagraph"/>
-        <w:ind w:left="1440"/>
-      </w:pPr>
-    </w:p>
+    <w:p/>
     <w:p>
       <w:r>
         <w:rPr>
@@ -703,6 +935,7 @@
         <w:rPr>
           <w:noProof/>
         </w:rPr>
+        <w:lastRenderedPageBreak/>
         <w:drawing>
           <wp:inline distT="0" distB="0" distL="0" distR="0" wp14:anchorId="385E907A" wp14:editId="21D8D265">
             <wp:extent cx="1323975" cy="860210"/>
@@ -745,7 +978,6 @@
         <w:rPr>
           <w:noProof/>
         </w:rPr>
-        <w:lastRenderedPageBreak/>
         <w:drawing>
           <wp:inline distT="0" distB="0" distL="0" distR="0" wp14:anchorId="47682724" wp14:editId="6D2F5460">
             <wp:extent cx="1378252" cy="409575"/>
@@ -793,7 +1025,7 @@
     </w:p>
     <w:p>
       <w:pPr>
-        <w:pStyle w:val="Heading2"/>
+        <w:pStyle w:val="Heading1"/>
       </w:pPr>
       <w:r>
         <w:t>Movie Detail Form</w:t>
@@ -801,7 +1033,22 @@
     </w:p>
     <w:p>
       <w:r>
-        <w:t xml:space="preserve">Create a new form that will display the details of a movie. It will allow the user to edit the details of a movie. It will be used for adding new movies and editing existing movies. </w:t>
+        <w:t xml:space="preserve">Create a new form </w:t>
+      </w:r>
+      <w:r>
+        <w:t>(</w:t>
+      </w:r>
+      <w:r>
+        <w:rPr>
+          <w:rStyle w:val="CodeChar"/>
+        </w:rPr>
+        <w:t>Windows Form</w:t>
+      </w:r>
+      <w:r>
+        <w:t xml:space="preserve">) </w:t>
+      </w:r>
+      <w:r>
+        <w:t xml:space="preserve">that will display the details of a movie. It will allow the user to edit the details of a movie. It will be used for adding new movies and editing existing movies. </w:t>
       </w:r>
       <w:r>
         <w:t>Ensure it has a reasonable title and size.</w:t>
@@ -817,11 +1064,37 @@
         <w:pStyle w:val="ListParagraph"/>
         <w:numPr>
           <w:ilvl w:val="0"/>
-          <w:numId w:val="9"/>
+          <w:numId w:val="16"/>
         </w:numPr>
       </w:pPr>
       <w:r>
-        <w:t>A label and field for providing the title of the movie. Provide enough space for a title (assume an average of 50 characters).</w:t>
+        <w:t xml:space="preserve">A </w:t>
+      </w:r>
+      <w:r>
+        <w:rPr>
+          <w:rStyle w:val="CodeChar"/>
+        </w:rPr>
+        <w:t>L</w:t>
+      </w:r>
+      <w:r>
+        <w:rPr>
+          <w:rStyle w:val="CodeChar"/>
+        </w:rPr>
+        <w:t>abel</w:t>
+      </w:r>
+      <w:r>
+        <w:t xml:space="preserve"> and </w:t>
+      </w:r>
+      <w:proofErr w:type="spellStart"/>
+      <w:r>
+        <w:rPr>
+          <w:rStyle w:val="CodeChar"/>
+        </w:rPr>
+        <w:t>TextBox</w:t>
+      </w:r>
+      <w:proofErr w:type="spellEnd"/>
+      <w:r>
+        <w:t xml:space="preserve"> for providing the title of the movie. Provide enough space for a title (assume an average of 50 characters).</w:t>
       </w:r>
     </w:p>
     <w:p>
@@ -829,11 +1102,37 @@
         <w:pStyle w:val="ListParagraph"/>
         <w:numPr>
           <w:ilvl w:val="0"/>
-          <w:numId w:val="9"/>
+          <w:numId w:val="16"/>
         </w:numPr>
       </w:pPr>
       <w:r>
-        <w:t>A label and field for providing the description of the movie. Use a multiline field that allows at least 3 lines of text.</w:t>
+        <w:t xml:space="preserve">A </w:t>
+      </w:r>
+      <w:r>
+        <w:rPr>
+          <w:rStyle w:val="CodeChar"/>
+        </w:rPr>
+        <w:t>Label</w:t>
+      </w:r>
+      <w:r>
+        <w:t xml:space="preserve"> </w:t>
+      </w:r>
+      <w:r>
+        <w:t xml:space="preserve">and </w:t>
+      </w:r>
+      <w:proofErr w:type="spellStart"/>
+      <w:r>
+        <w:rPr>
+          <w:rStyle w:val="CodeChar"/>
+        </w:rPr>
+        <w:t>TextBox</w:t>
+      </w:r>
+      <w:proofErr w:type="spellEnd"/>
+      <w:r>
+        <w:t xml:space="preserve"> </w:t>
+      </w:r>
+      <w:r>
+        <w:t>for providing the description of the movie. Use a multiline field that allows at least 3 lines of text.</w:t>
       </w:r>
     </w:p>
     <w:p>
@@ -841,11 +1140,37 @@
         <w:pStyle w:val="ListParagraph"/>
         <w:numPr>
           <w:ilvl w:val="0"/>
-          <w:numId w:val="9"/>
+          <w:numId w:val="16"/>
         </w:numPr>
       </w:pPr>
       <w:r>
-        <w:t>A label and field for providing the length of the movie. Provide enough space for the length (assume 90 to 240 minutes). Make it clear that the length is in minutes.</w:t>
+        <w:t xml:space="preserve">A </w:t>
+      </w:r>
+      <w:r>
+        <w:rPr>
+          <w:rStyle w:val="CodeChar"/>
+        </w:rPr>
+        <w:t>Label</w:t>
+      </w:r>
+      <w:r>
+        <w:t xml:space="preserve"> </w:t>
+      </w:r>
+      <w:r>
+        <w:t xml:space="preserve">and </w:t>
+      </w:r>
+      <w:proofErr w:type="spellStart"/>
+      <w:r>
+        <w:rPr>
+          <w:rStyle w:val="CodeChar"/>
+        </w:rPr>
+        <w:t>TextBox</w:t>
+      </w:r>
+      <w:proofErr w:type="spellEnd"/>
+      <w:r>
+        <w:t xml:space="preserve"> </w:t>
+      </w:r>
+      <w:r>
+        <w:t>for providing the length of the movie. Provide enough space for the length (assume 90 to 240 minutes). Make it clear that the length is in minutes.</w:t>
       </w:r>
     </w:p>
     <w:p>
@@ -853,11 +1178,34 @@
         <w:pStyle w:val="ListParagraph"/>
         <w:numPr>
           <w:ilvl w:val="0"/>
-          <w:numId w:val="9"/>
+          <w:numId w:val="16"/>
         </w:numPr>
       </w:pPr>
       <w:r>
-        <w:t>A label and field for indicating if the movie is owned or not.</w:t>
+        <w:t xml:space="preserve">A </w:t>
+      </w:r>
+      <w:r>
+        <w:rPr>
+          <w:rStyle w:val="CodeChar"/>
+        </w:rPr>
+        <w:t>Label</w:t>
+      </w:r>
+      <w:r>
+        <w:t xml:space="preserve"> </w:t>
+      </w:r>
+      <w:r>
+        <w:t xml:space="preserve">and </w:t>
+      </w:r>
+      <w:proofErr w:type="spellStart"/>
+      <w:r>
+        <w:rPr>
+          <w:rStyle w:val="CodeChar"/>
+        </w:rPr>
+        <w:t>CheckBox</w:t>
+      </w:r>
+      <w:proofErr w:type="spellEnd"/>
+      <w:r>
+        <w:t xml:space="preserve"> for indicating if the movie is owned or not.</w:t>
       </w:r>
     </w:p>
     <w:p>
@@ -865,11 +1213,26 @@
         <w:pStyle w:val="ListParagraph"/>
         <w:numPr>
           <w:ilvl w:val="0"/>
-          <w:numId w:val="9"/>
+          <w:numId w:val="16"/>
         </w:numPr>
       </w:pPr>
       <w:r>
-        <w:t>A Save button to save the changes.</w:t>
+        <w:t xml:space="preserve">A </w:t>
+      </w:r>
+      <w:r>
+        <w:rPr>
+          <w:rStyle w:val="CodeChar"/>
+        </w:rPr>
+        <w:t>B</w:t>
+      </w:r>
+      <w:r>
+        <w:rPr>
+          <w:rStyle w:val="CodeChar"/>
+        </w:rPr>
+        <w:t>utton</w:t>
+      </w:r>
+      <w:r>
+        <w:t xml:space="preserve"> to save the changes.</w:t>
       </w:r>
     </w:p>
     <w:p>
@@ -877,19 +1240,26 @@
         <w:pStyle w:val="ListParagraph"/>
         <w:numPr>
           <w:ilvl w:val="0"/>
-          <w:numId w:val="9"/>
+          <w:numId w:val="16"/>
         </w:numPr>
       </w:pPr>
       <w:r>
-        <w:t>A Cancel button to cancel the changes.</w:t>
-      </w:r>
-    </w:p>
-    <w:p>
-      <w:r>
-        <w:t>For all fields ensure the labels line up as do the controls in a reasonable fashion. Ensure the tab ordering is set such that the user can tab between each of the fields. The buttons should be grouped at the bottom together.</w:t>
-      </w:r>
-      <w:r>
-        <w:t xml:space="preserve"> Use reasonable names for the interactive fields.</w:t>
+        <w:t xml:space="preserve">A </w:t>
+      </w:r>
+      <w:r>
+        <w:rPr>
+          <w:rStyle w:val="CodeChar"/>
+        </w:rPr>
+        <w:t>B</w:t>
+      </w:r>
+      <w:r>
+        <w:rPr>
+          <w:rStyle w:val="CodeChar"/>
+        </w:rPr>
+        <w:t>utton</w:t>
+      </w:r>
+      <w:r>
+        <w:t xml:space="preserve"> to cancel the changes.</w:t>
       </w:r>
     </w:p>
     <w:p>
@@ -898,9 +1268,17 @@
           <w:noProof/>
         </w:rPr>
         <w:drawing>
-          <wp:inline distT="0" distB="0" distL="0" distR="0" wp14:anchorId="23C14B96" wp14:editId="0EA4CCB6">
+          <wp:anchor distT="0" distB="0" distL="114300" distR="114300" simplePos="0" relativeHeight="251659264" behindDoc="0" locked="0" layoutInCell="1" allowOverlap="1" wp14:anchorId="23C14B96" wp14:editId="0C786CCD">
+            <wp:simplePos x="0" y="0"/>
+            <wp:positionH relativeFrom="column">
+              <wp:posOffset>1562100</wp:posOffset>
+            </wp:positionH>
+            <wp:positionV relativeFrom="paragraph">
+              <wp:posOffset>796925</wp:posOffset>
+            </wp:positionV>
             <wp:extent cx="3095440" cy="1828800"/>
             <wp:effectExtent l="0" t="0" r="0" b="0"/>
+            <wp:wrapTopAndBottom/>
             <wp:docPr id="8" name="Picture 8"/>
             <wp:cNvGraphicFramePr>
               <a:graphicFrameLocks xmlns:a="http://schemas.openxmlformats.org/drawingml/2006/main" noChangeAspect="1"/>
@@ -913,7 +1291,13 @@
                     <pic:cNvPicPr/>
                   </pic:nvPicPr>
                   <pic:blipFill>
-                    <a:blip r:embed="rId11"/>
+                    <a:blip r:embed="rId11">
+                      <a:extLst>
+                        <a:ext uri="{28A0092B-C50C-407E-A947-70E740481C1C}">
+                          <a14:useLocalDpi xmlns:a14="http://schemas.microsoft.com/office/drawing/2010/main" val="0"/>
+                        </a:ext>
+                      </a:extLst>
+                    </a:blip>
                     <a:stretch>
                       <a:fillRect/>
                     </a:stretch>
@@ -921,7 +1305,7 @@
                   <pic:spPr>
                     <a:xfrm>
                       <a:off x="0" y="0"/>
-                      <a:ext cx="3107906" cy="1836165"/>
+                      <a:ext cx="3095440" cy="1828800"/>
                     </a:xfrm>
                     <a:prstGeom prst="rect">
                       <a:avLst/>
@@ -930,41 +1314,78 @@
                 </pic:pic>
               </a:graphicData>
             </a:graphic>
-          </wp:inline>
+          </wp:anchor>
         </w:drawing>
       </w:r>
-    </w:p>
-    <w:p>
-      <w:r>
-        <w:t xml:space="preserve">When the form </w:t>
-      </w:r>
-      <w:r>
-        <w:t xml:space="preserve">loads, if a </w:t>
-      </w:r>
-      <w:r>
-        <w:t xml:space="preserve">movie is associated with it then the details of the movie will be filled into the </w:t>
-      </w:r>
-      <w:r>
-        <w:t>fields</w:t>
-      </w:r>
-      <w:r>
-        <w:t xml:space="preserve"> on the form. Otherwise the f</w:t>
-      </w:r>
-      <w:r>
-        <w:t>ields will be empty.</w:t>
-      </w:r>
-    </w:p>
-    <w:p>
-      <w:r>
-        <w:t>When the Save button is selected then</w:t>
-      </w:r>
-      <w:r>
-        <w:t xml:space="preserve"> validate the fields. If the fields are valid then save the values to either the movie that was provided or a new movie. Then close the form. If the fields are invalid then display an error and return to the form.</w:t>
-      </w:r>
-    </w:p>
-    <w:p>
-      <w:r>
-        <w:t>The validation rules for the form are currently the following.</w:t>
+      <w:r>
+        <w:t>For all fields ensure the labels line up as do the controls in a reasonable fashion. Ensure the tab ordering is set such that the user can tab between each of the fields. The buttons should be grouped at the bottom together.</w:t>
+      </w:r>
+      <w:r>
+        <w:t xml:space="preserve"> Use reasonable names for the interactive fields.</w:t>
+      </w:r>
+    </w:p>
+    <w:p/>
+    <w:p>
+      <w:r>
+        <w:lastRenderedPageBreak/>
+        <w:t>When the form loads, if a movie is associated with it then the details of the movie will be filled into the fields on the form. Otherwise the fields will be empty.</w:t>
+      </w:r>
+    </w:p>
+    <w:p>
+      <w:r>
+        <w:t xml:space="preserve">When the </w:t>
+      </w:r>
+      <w:r>
+        <w:rPr>
+          <w:rStyle w:val="CodeChar"/>
+        </w:rPr>
+        <w:t>Save</w:t>
+      </w:r>
+      <w:r>
+        <w:t xml:space="preserve"> button is selected then</w:t>
+      </w:r>
+      <w:r>
+        <w:t xml:space="preserve"> validate the fields</w:t>
+      </w:r>
+      <w:r>
+        <w:t xml:space="preserve"> (as defined later)</w:t>
+      </w:r>
+      <w:r>
+        <w:t>. If the fields are valid then save the values to either the movie that was provided or a new movie. Then close the form. If the fields are invalid then display an error and return to the form.</w:t>
+      </w:r>
+    </w:p>
+    <w:p>
+      <w:r>
+        <w:t xml:space="preserve">When the </w:t>
+      </w:r>
+      <w:r>
+        <w:rPr>
+          <w:rStyle w:val="CodeChar"/>
+        </w:rPr>
+        <w:t>Cancel</w:t>
+      </w:r>
+      <w:r>
+        <w:t xml:space="preserve"> button is selected then close the form without saving any changes.</w:t>
+      </w:r>
+    </w:p>
+    <w:p>
+      <w:r>
+        <w:t>Ensure when returning from the form that the appropriate dialog result is returned so the parent form can react accordingly.</w:t>
+      </w:r>
+      <w:bookmarkStart w:id="0" w:name="_GoBack"/>
+      <w:bookmarkEnd w:id="0"/>
+    </w:p>
+    <w:p>
+      <w:pPr>
+        <w:pStyle w:val="Heading2"/>
+      </w:pPr>
+      <w:r>
+        <w:t>Movie Validation</w:t>
+      </w:r>
+    </w:p>
+    <w:p>
+      <w:r>
+        <w:t>The following rules should be enforced when validating the movie.</w:t>
       </w:r>
     </w:p>
     <w:p>
@@ -972,7 +1393,7 @@
         <w:pStyle w:val="ListParagraph"/>
         <w:numPr>
           <w:ilvl w:val="0"/>
-          <w:numId w:val="10"/>
+          <w:numId w:val="17"/>
         </w:numPr>
       </w:pPr>
       <w:r>
@@ -984,27 +1405,16 @@
         <w:pStyle w:val="ListParagraph"/>
         <w:numPr>
           <w:ilvl w:val="0"/>
-          <w:numId w:val="10"/>
+          <w:numId w:val="17"/>
         </w:numPr>
       </w:pPr>
       <w:r>
-        <w:lastRenderedPageBreak/>
         <w:t>Length must either be empty or a value &gt;= 0.</w:t>
       </w:r>
     </w:p>
     <w:p>
-      <w:r>
-        <w:t>When the Cancel button is selected then close the form without saving any changes.</w:t>
-      </w:r>
-    </w:p>
-    <w:p>
-      <w:r>
-        <w:t>Ensure when returning from the form that the appropriate dialog result is returned so the parent form can react accordingly.</w:t>
-      </w:r>
-    </w:p>
-    <w:p>
-      <w:pPr>
-        <w:pStyle w:val="Heading2"/>
+      <w:pPr>
+        <w:pStyle w:val="Heading1"/>
       </w:pPr>
       <w:r>
         <w:t>About Form</w:t>
@@ -1012,20 +1422,46 @@
     </w:p>
     <w:p>
       <w:r>
-        <w:t>Create a new form to display information about your program. The form should show the name of the program and your name. The only button is OK to dismiss the dialog.</w:t>
-      </w:r>
-    </w:p>
-    <w:p>
-      <w:bookmarkStart w:id="0" w:name="_GoBack"/>
+        <w:t>Create a new</w:t>
+      </w:r>
+      <w:r>
+        <w:t xml:space="preserve"> </w:t>
+      </w:r>
+      <w:r>
+        <w:t xml:space="preserve">form </w:t>
+      </w:r>
+      <w:r>
+        <w:t>(</w:t>
+      </w:r>
+      <w:r>
+        <w:rPr>
+          <w:rStyle w:val="CodeChar"/>
+        </w:rPr>
+        <w:t>About Box</w:t>
+      </w:r>
+      <w:r>
+        <w:t xml:space="preserve">) </w:t>
+      </w:r>
+      <w:r>
+        <w:t>to display information about you</w:t>
+      </w:r>
+      <w:r>
+        <w:t xml:space="preserve">r program. The form should show, at a minimum, </w:t>
+      </w:r>
+      <w:r>
+        <w:t xml:space="preserve">the name of the program and your name. </w:t>
+      </w:r>
+    </w:p>
+    <w:p>
       <w:r>
         <w:rPr>
           <w:noProof/>
         </w:rPr>
         <w:drawing>
-          <wp:inline distT="0" distB="0" distL="0" distR="0" wp14:anchorId="5A8DB6F8" wp14:editId="4A58E5AC">
-            <wp:extent cx="2819400" cy="1049079"/>
-            <wp:effectExtent l="0" t="0" r="0" b="0"/>
-            <wp:docPr id="9" name="Picture 9"/>
+          <wp:inline distT="0" distB="0" distL="0" distR="0" wp14:anchorId="1C17C5DE" wp14:editId="507BA734">
+            <wp:extent cx="2400300" cy="1730193"/>
+            <wp:effectExtent l="0" t="0" r="0" b="3810"/>
+            <wp:docPr id="2" name="Picture 2"/>
             <wp:cNvGraphicFramePr>
               <a:graphicFrameLocks xmlns:a="http://schemas.openxmlformats.org/drawingml/2006/main" noChangeAspect="1"/>
             </wp:cNvGraphicFramePr>
@@ -1045,7 +1481,7 @@
                   <pic:spPr>
                     <a:xfrm>
                       <a:off x="0" y="0"/>
-                      <a:ext cx="2846349" cy="1059107"/>
+                      <a:ext cx="2414297" cy="1740283"/>
                     </a:xfrm>
                     <a:prstGeom prst="rect">
                       <a:avLst/>
@@ -1057,19 +1493,66 @@
           </wp:inline>
         </w:drawing>
       </w:r>
-      <w:bookmarkEnd w:id="0"/>
-    </w:p>
-    <w:p>
-      <w:pPr>
-        <w:pStyle w:val="Heading2"/>
-      </w:pPr>
-      <w:r>
-        <w:t>Data</w:t>
-      </w:r>
-    </w:p>
-    <w:p>
-      <w:pPr>
-        <w:pStyle w:val="Heading3"/>
+    </w:p>
+    <w:p>
+      <w:r>
+        <w:t>The data is provided by the project settings. To set the project settings go to the project’s properties, then Application and then Assembly Information. Set the following values.</w:t>
+      </w:r>
+    </w:p>
+    <w:p>
+      <w:pPr>
+        <w:pStyle w:val="ListParagraph"/>
+        <w:numPr>
+          <w:ilvl w:val="0"/>
+          <w:numId w:val="15"/>
+        </w:numPr>
+      </w:pPr>
+      <w:r>
+        <w:t xml:space="preserve">Product – </w:t>
+      </w:r>
+      <w:r>
+        <w:rPr>
+          <w:rStyle w:val="CodeChar"/>
+        </w:rPr>
+        <w:t>Movie Library</w:t>
+      </w:r>
+    </w:p>
+    <w:p>
+      <w:pPr>
+        <w:pStyle w:val="ListParagraph"/>
+        <w:numPr>
+          <w:ilvl w:val="0"/>
+          <w:numId w:val="15"/>
+        </w:numPr>
+      </w:pPr>
+      <w:r>
+        <w:t>Company – Your Name</w:t>
+      </w:r>
+    </w:p>
+    <w:p>
+      <w:pPr>
+        <w:pStyle w:val="ListParagraph"/>
+        <w:numPr>
+          <w:ilvl w:val="0"/>
+          <w:numId w:val="15"/>
+        </w:numPr>
+      </w:pPr>
+      <w:r>
+        <w:t xml:space="preserve">Copyright – Add </w:t>
+      </w:r>
+      <w:r>
+        <w:rPr>
+          <w:rStyle w:val="CodeChar"/>
+        </w:rPr>
+        <w:t>ITSE 1430</w:t>
+      </w:r>
+      <w:r>
+        <w:t xml:space="preserve"> to the end</w:t>
+      </w:r>
+    </w:p>
+    <w:p>
+      <w:pPr>
+        <w:pStyle w:val="Heading1"/>
       </w:pPr>
       <w:r>
         <w:t>Movie Class</w:t>
@@ -1077,7 +1560,16 @@
     </w:p>
     <w:p>
       <w:r>
-        <w:t xml:space="preserve">The information about a movie will be stored in a Movie class. </w:t>
+        <w:t xml:space="preserve">The information about a movie will be stored in a </w:t>
+      </w:r>
+      <w:r>
+        <w:rPr>
+          <w:rStyle w:val="CodeChar"/>
+        </w:rPr>
+        <w:t>Movie</w:t>
+      </w:r>
+      <w:r>
+        <w:t xml:space="preserve"> class. </w:t>
       </w:r>
       <w:r>
         <w:t>The class represents a business object and should be in the business project. Ensure the class is public so it accessible outside the project. Ensure the class is properly doc commented.</w:t>
@@ -1115,7 +1607,6 @@
           </w:tcPr>
           <w:p>
             <w:pPr>
-              <w:jc w:val="center"/>
               <w:rPr>
                 <w:b/>
               </w:rPr>
@@ -1124,6 +1615,7 @@
               <w:rPr>
                 <w:b/>
               </w:rPr>
+              <w:lastRenderedPageBreak/>
               <w:t>Name</w:t>
             </w:r>
           </w:p>
@@ -1134,7 +1626,6 @@
           </w:tcPr>
           <w:p>
             <w:pPr>
-              <w:jc w:val="center"/>
               <w:rPr>
                 <w:b/>
               </w:rPr>
@@ -1153,7 +1644,6 @@
           </w:tcPr>
           <w:p>
             <w:pPr>
-              <w:jc w:val="center"/>
               <w:rPr>
                 <w:b/>
               </w:rPr>
@@ -1172,7 +1662,6 @@
           </w:tcPr>
           <w:p>
             <w:pPr>
-              <w:jc w:val="center"/>
               <w:rPr>
                 <w:b/>
               </w:rPr>
@@ -1192,9 +1681,6 @@
             <w:tcW w:w="1136" w:type="dxa"/>
           </w:tcPr>
           <w:p>
-            <w:pPr>
-              <w:jc w:val="center"/>
-            </w:pPr>
             <w:r>
               <w:t>Title</w:t>
             </w:r>
@@ -1205,9 +1691,6 @@
             <w:tcW w:w="954" w:type="dxa"/>
           </w:tcPr>
           <w:p>
-            <w:pPr>
-              <w:jc w:val="center"/>
-            </w:pPr>
             <w:r>
               <w:t>Text</w:t>
             </w:r>
@@ -1218,9 +1701,6 @@
             <w:tcW w:w="1325" w:type="dxa"/>
           </w:tcPr>
           <w:p>
-            <w:pPr>
-              <w:jc w:val="center"/>
-            </w:pPr>
             <w:r>
               <w:t>Y</w:t>
             </w:r>
@@ -1243,9 +1723,6 @@
             <w:tcW w:w="1136" w:type="dxa"/>
           </w:tcPr>
           <w:p>
-            <w:pPr>
-              <w:jc w:val="center"/>
-            </w:pPr>
             <w:r>
               <w:t>Description</w:t>
             </w:r>
@@ -1256,9 +1733,6 @@
             <w:tcW w:w="954" w:type="dxa"/>
           </w:tcPr>
           <w:p>
-            <w:pPr>
-              <w:jc w:val="center"/>
-            </w:pPr>
             <w:r>
               <w:t>Text</w:t>
             </w:r>
@@ -1269,9 +1743,6 @@
             <w:tcW w:w="1325" w:type="dxa"/>
           </w:tcPr>
           <w:p>
-            <w:pPr>
-              <w:jc w:val="center"/>
-            </w:pPr>
             <w:r>
               <w:t>N</w:t>
             </w:r>
@@ -1294,9 +1765,6 @@
             <w:tcW w:w="1136" w:type="dxa"/>
           </w:tcPr>
           <w:p>
-            <w:pPr>
-              <w:jc w:val="center"/>
-            </w:pPr>
             <w:r>
               <w:t>Length</w:t>
             </w:r>
@@ -1307,9 +1775,6 @@
             <w:tcW w:w="954" w:type="dxa"/>
           </w:tcPr>
           <w:p>
-            <w:pPr>
-              <w:jc w:val="center"/>
-            </w:pPr>
             <w:r>
               <w:t>Integer</w:t>
             </w:r>
@@ -1320,9 +1785,6 @@
             <w:tcW w:w="1325" w:type="dxa"/>
           </w:tcPr>
           <w:p>
-            <w:pPr>
-              <w:jc w:val="center"/>
-            </w:pPr>
             <w:r>
               <w:t>N</w:t>
             </w:r>
@@ -1345,9 +1807,6 @@
             <w:tcW w:w="1136" w:type="dxa"/>
           </w:tcPr>
           <w:p>
-            <w:pPr>
-              <w:jc w:val="center"/>
-            </w:pPr>
             <w:r>
               <w:t>Owned</w:t>
             </w:r>
@@ -1358,9 +1817,6 @@
             <w:tcW w:w="954" w:type="dxa"/>
           </w:tcPr>
           <w:p>
-            <w:pPr>
-              <w:jc w:val="center"/>
-            </w:pPr>
             <w:r>
               <w:t>Boolean</w:t>
             </w:r>
@@ -1371,9 +1827,6 @@
             <w:tcW w:w="1325" w:type="dxa"/>
           </w:tcPr>
           <w:p>
-            <w:pPr>
-              <w:jc w:val="center"/>
-            </w:pPr>
             <w:r>
               <w:t>Y</w:t>
             </w:r>
@@ -1399,30 +1852,55 @@
         </w:tc>
       </w:tr>
     </w:tbl>
-    <w:p>
-      <w:pPr>
-        <w:pStyle w:val="Heading3"/>
-      </w:pPr>
-    </w:p>
-    <w:p>
-      <w:r>
-        <w:t>To keep things simple, store an instance of the Movie class as a field of the main form. Pass the instance to any code that needs it.</w:t>
-      </w:r>
-      <w:r>
-        <w:t xml:space="preserve"> It is strongly recommended that you do not initialize this field. A “null” movie indicates a movie has not been added yet and/or it has been deleted. This is a valid situation that some commands will check for.</w:t>
-      </w:r>
-    </w:p>
+    <w:p/>
     <w:p>
       <w:pPr>
         <w:pStyle w:val="Heading2"/>
       </w:pPr>
       <w:r>
+        <w:t>Storing the Movie</w:t>
+      </w:r>
+    </w:p>
+    <w:p>
+      <w:r>
+        <w:t xml:space="preserve">To keep things simple, store an instance of the </w:t>
+      </w:r>
+      <w:r>
+        <w:rPr>
+          <w:rStyle w:val="CodeChar"/>
+        </w:rPr>
+        <w:t>Movie</w:t>
+      </w:r>
+      <w:r>
+        <w:t xml:space="preserve"> class as a field of the main form. Pass the instance to any code that needs it.</w:t>
+      </w:r>
+      <w:r>
+        <w:t xml:space="preserve"> It is strongly recommended that you d</w:t>
+      </w:r>
+      <w:r>
+        <w:t xml:space="preserve">o not initialize this field. A </w:t>
+      </w:r>
+      <w:r>
+        <w:rPr>
+          <w:rStyle w:val="CodeChar"/>
+        </w:rPr>
+        <w:t>null</w:t>
+      </w:r>
+      <w:r>
+        <w:t xml:space="preserve"> movie indicates a movie has not been added yet and/or it has been deleted. This is a valid situation that some commands will check for.</w:t>
+      </w:r>
+    </w:p>
+    <w:p>
+      <w:pPr>
+        <w:pStyle w:val="Heading1"/>
+      </w:pPr>
+      <w:r>
         <w:t>Commands</w:t>
       </w:r>
     </w:p>
     <w:p>
       <w:pPr>
-        <w:pStyle w:val="Heading3"/>
+        <w:pStyle w:val="Heading2"/>
       </w:pPr>
       <w:r>
         <w:t>File \ Exit</w:t>
@@ -1435,7 +1913,7 @@
     </w:p>
     <w:p>
       <w:pPr>
-        <w:pStyle w:val="Heading3"/>
+        <w:pStyle w:val="Heading2"/>
       </w:pPr>
       <w:r>
         <w:t>Movie \ Add</w:t>
@@ -1443,21 +1921,41 @@
     </w:p>
     <w:p>
       <w:r>
-        <w:t>Display the Movie</w:t>
-      </w:r>
-      <w:r>
-        <w:t xml:space="preserve"> Detail f</w:t>
-      </w:r>
-      <w:r>
-        <w:t>orm. The form should start out empty. If the user selects the OK option then set the form’s movie to the new movie otherwise do nothing.</w:t>
-      </w:r>
-    </w:p>
-    <w:p>
-      <w:pPr>
-        <w:pStyle w:val="Heading3"/>
-      </w:pPr>
-      <w:r>
-        <w:lastRenderedPageBreak/>
+        <w:t xml:space="preserve">Display the </w:t>
+      </w:r>
+      <w:r>
+        <w:rPr>
+          <w:rStyle w:val="CodeChar"/>
+        </w:rPr>
+        <w:t>Movie</w:t>
+      </w:r>
+      <w:r>
+        <w:rPr>
+          <w:rStyle w:val="CodeChar"/>
+        </w:rPr>
+        <w:t xml:space="preserve"> Detail</w:t>
+      </w:r>
+      <w:r>
+        <w:t xml:space="preserve"> f</w:t>
+      </w:r>
+      <w:r>
+        <w:t xml:space="preserve">orm. The form should start out empty. If the user selects the </w:t>
+      </w:r>
+      <w:r>
+        <w:rPr>
+          <w:rStyle w:val="CodeChar"/>
+        </w:rPr>
+        <w:t>OK</w:t>
+      </w:r>
+      <w:r>
+        <w:t xml:space="preserve"> option then set the form’s movie to the new movie otherwise do nothing.</w:t>
+      </w:r>
+    </w:p>
+    <w:p>
+      <w:pPr>
+        <w:pStyle w:val="Heading2"/>
+      </w:pPr>
+      <w:r>
         <w:t>Movie \ Edit</w:t>
       </w:r>
     </w:p>
@@ -1466,9 +1964,15 @@
         <w:t xml:space="preserve">If there is no movie defined yet then display an error message. Otherwise display the </w:t>
       </w:r>
       <w:r>
+        <w:rPr>
+          <w:rStyle w:val="CodeChar"/>
+        </w:rPr>
         <w:t>Movie</w:t>
       </w:r>
       <w:r>
+        <w:rPr>
+          <w:rStyle w:val="CodeChar"/>
+        </w:rPr>
         <w:t xml:space="preserve"> Detail</w:t>
       </w:r>
       <w:r>
@@ -1484,7 +1988,16 @@
         <w:t>display the values of the form’s movie</w:t>
       </w:r>
       <w:r>
-        <w:t xml:space="preserve">. If the user selects the OK option then </w:t>
+        <w:t xml:space="preserve">. If the user selects the </w:t>
+      </w:r>
+      <w:r>
+        <w:rPr>
+          <w:rStyle w:val="CodeChar"/>
+        </w:rPr>
+        <w:t>OK</w:t>
+      </w:r>
+      <w:r>
+        <w:t xml:space="preserve"> option then </w:t>
       </w:r>
       <w:r>
         <w:t xml:space="preserve">update the </w:t>
@@ -1506,7 +2019,7 @@
     </w:p>
     <w:p>
       <w:pPr>
-        <w:pStyle w:val="Heading3"/>
+        <w:pStyle w:val="Heading2"/>
       </w:pPr>
       <w:r>
         <w:t>Movie \ Remove</w:t>
@@ -1514,12 +2027,30 @@
     </w:p>
     <w:p>
       <w:r>
-        <w:t>If there is no movie defined yet then display an error message. Otherwise display a confirmation message that includes the movie title. If the user selects Yes then clear the form’s movie. If the user selects No then do nothing.</w:t>
-      </w:r>
-    </w:p>
-    <w:p>
-      <w:pPr>
-        <w:pStyle w:val="Heading3"/>
+        <w:t xml:space="preserve">If there is no movie defined yet then display an error message. Otherwise display a confirmation message that includes the movie title. If the user selects </w:t>
+      </w:r>
+      <w:r>
+        <w:rPr>
+          <w:rStyle w:val="CodeChar"/>
+        </w:rPr>
+        <w:t>Yes</w:t>
+      </w:r>
+      <w:r>
+        <w:t xml:space="preserve"> then clear the form’s movie. If the user selects </w:t>
+      </w:r>
+      <w:r>
+        <w:rPr>
+          <w:rStyle w:val="CodeChar"/>
+        </w:rPr>
+        <w:t>No</w:t>
+      </w:r>
+      <w:r>
+        <w:t xml:space="preserve"> then do nothing.</w:t>
+      </w:r>
+    </w:p>
+    <w:p>
+      <w:pPr>
+        <w:pStyle w:val="Heading2"/>
       </w:pPr>
       <w:r>
         <w:t>Help \ About</w:t>
@@ -1527,12 +2058,21 @@
     </w:p>
     <w:p>
       <w:r>
-        <w:t>Display the About form.</w:t>
-      </w:r>
-    </w:p>
-    <w:p>
-      <w:pPr>
-        <w:pStyle w:val="Heading2"/>
+        <w:t xml:space="preserve">Display the </w:t>
+      </w:r>
+      <w:r>
+        <w:rPr>
+          <w:rStyle w:val="CodeChar"/>
+        </w:rPr>
+        <w:t>About</w:t>
+      </w:r>
+      <w:r>
+        <w:t xml:space="preserve"> form.</w:t>
+      </w:r>
+    </w:p>
+    <w:p>
+      <w:pPr>
+        <w:pStyle w:val="Heading1"/>
       </w:pPr>
       <w:r>
         <w:t>Requirements</w:t>
@@ -1548,7 +2088,7 @@
         <w:pStyle w:val="ListParagraph"/>
         <w:numPr>
           <w:ilvl w:val="0"/>
-          <w:numId w:val="5"/>
+          <w:numId w:val="14"/>
         </w:numPr>
       </w:pPr>
       <w:r>
@@ -1560,7 +2100,7 @@
         <w:pStyle w:val="ListParagraph"/>
         <w:numPr>
           <w:ilvl w:val="0"/>
-          <w:numId w:val="5"/>
+          <w:numId w:val="14"/>
         </w:numPr>
       </w:pPr>
       <w:r>
@@ -1572,7 +2112,7 @@
         <w:pStyle w:val="ListParagraph"/>
         <w:numPr>
           <w:ilvl w:val="0"/>
-          <w:numId w:val="5"/>
+          <w:numId w:val="14"/>
         </w:numPr>
       </w:pPr>
       <w:r>
@@ -1584,7 +2124,7 @@
         <w:pStyle w:val="ListParagraph"/>
         <w:numPr>
           <w:ilvl w:val="0"/>
-          <w:numId w:val="5"/>
+          <w:numId w:val="14"/>
         </w:numPr>
       </w:pPr>
       <w:r>
@@ -1601,10 +2141,11 @@
         <w:pStyle w:val="ListParagraph"/>
         <w:numPr>
           <w:ilvl w:val="0"/>
-          <w:numId w:val="5"/>
+          <w:numId w:val="14"/>
         </w:numPr>
       </w:pPr>
       <w:r>
+        <w:lastRenderedPageBreak/>
         <w:t xml:space="preserve">Submit lab in </w:t>
       </w:r>
       <w:proofErr w:type="spellStart"/>
@@ -1880,6 +2421,205 @@
     </w:lvl>
   </w:abstractNum>
   <w:abstractNum w:abstractNumId="2" w15:restartNumberingAfterBreak="0">
+    <w:nsid w:val="29542A4E"/>
+    <w:multiLevelType w:val="hybridMultilevel"/>
+    <w:tmpl w:val="62A24A1E"/>
+    <w:lvl w:ilvl="0" w:tplc="04090001">
+      <w:start w:val="1"/>
+      <w:numFmt w:val="bullet"/>
+      <w:lvlText w:val=""/>
+      <w:lvlJc w:val="left"/>
+      <w:pPr>
+        <w:ind w:left="720" w:hanging="360"/>
+      </w:pPr>
+      <w:rPr>
+        <w:rFonts w:ascii="Symbol" w:hAnsi="Symbol" w:hint="default"/>
+      </w:rPr>
+    </w:lvl>
+    <w:lvl w:ilvl="1" w:tplc="04090003">
+      <w:start w:val="1"/>
+      <w:numFmt w:val="bullet"/>
+      <w:lvlText w:val="o"/>
+      <w:lvlJc w:val="left"/>
+      <w:pPr>
+        <w:ind w:left="1440" w:hanging="360"/>
+      </w:pPr>
+      <w:rPr>
+        <w:rFonts w:ascii="Courier New" w:hAnsi="Courier New" w:cs="Courier New" w:hint="default"/>
+      </w:rPr>
+    </w:lvl>
+    <w:lvl w:ilvl="2" w:tplc="04090005" w:tentative="1">
+      <w:start w:val="1"/>
+      <w:numFmt w:val="bullet"/>
+      <w:lvlText w:val=""/>
+      <w:lvlJc w:val="left"/>
+      <w:pPr>
+        <w:ind w:left="2160" w:hanging="360"/>
+      </w:pPr>
+      <w:rPr>
+        <w:rFonts w:ascii="Wingdings" w:hAnsi="Wingdings" w:hint="default"/>
+      </w:rPr>
+    </w:lvl>
+    <w:lvl w:ilvl="3" w:tplc="04090001" w:tentative="1">
+      <w:start w:val="1"/>
+      <w:numFmt w:val="bullet"/>
+      <w:lvlText w:val=""/>
+      <w:lvlJc w:val="left"/>
+      <w:pPr>
+        <w:ind w:left="2880" w:hanging="360"/>
+      </w:pPr>
+      <w:rPr>
+        <w:rFonts w:ascii="Symbol" w:hAnsi="Symbol" w:hint="default"/>
+      </w:rPr>
+    </w:lvl>
+    <w:lvl w:ilvl="4" w:tplc="04090003" w:tentative="1">
+      <w:start w:val="1"/>
+      <w:numFmt w:val="bullet"/>
+      <w:lvlText w:val="o"/>
+      <w:lvlJc w:val="left"/>
+      <w:pPr>
+        <w:ind w:left="3600" w:hanging="360"/>
+      </w:pPr>
+      <w:rPr>
+        <w:rFonts w:ascii="Courier New" w:hAnsi="Courier New" w:cs="Courier New" w:hint="default"/>
+      </w:rPr>
+    </w:lvl>
+    <w:lvl w:ilvl="5" w:tplc="04090005" w:tentative="1">
+      <w:start w:val="1"/>
+      <w:numFmt w:val="bullet"/>
+      <w:lvlText w:val=""/>
+      <w:lvlJc w:val="left"/>
+      <w:pPr>
+        <w:ind w:left="4320" w:hanging="360"/>
+      </w:pPr>
+      <w:rPr>
+        <w:rFonts w:ascii="Wingdings" w:hAnsi="Wingdings" w:hint="default"/>
+      </w:rPr>
+    </w:lvl>
+    <w:lvl w:ilvl="6" w:tplc="04090001" w:tentative="1">
+      <w:start w:val="1"/>
+      <w:numFmt w:val="bullet"/>
+      <w:lvlText w:val=""/>
+      <w:lvlJc w:val="left"/>
+      <w:pPr>
+        <w:ind w:left="5040" w:hanging="360"/>
+      </w:pPr>
+      <w:rPr>
+        <w:rFonts w:ascii="Symbol" w:hAnsi="Symbol" w:hint="default"/>
+      </w:rPr>
+    </w:lvl>
+    <w:lvl w:ilvl="7" w:tplc="04090003" w:tentative="1">
+      <w:start w:val="1"/>
+      <w:numFmt w:val="bullet"/>
+      <w:lvlText w:val="o"/>
+      <w:lvlJc w:val="left"/>
+      <w:pPr>
+        <w:ind w:left="5760" w:hanging="360"/>
+      </w:pPr>
+      <w:rPr>
+        <w:rFonts w:ascii="Courier New" w:hAnsi="Courier New" w:cs="Courier New" w:hint="default"/>
+      </w:rPr>
+    </w:lvl>
+    <w:lvl w:ilvl="8" w:tplc="04090005" w:tentative="1">
+      <w:start w:val="1"/>
+      <w:numFmt w:val="bullet"/>
+      <w:lvlText w:val=""/>
+      <w:lvlJc w:val="left"/>
+      <w:pPr>
+        <w:ind w:left="6480" w:hanging="360"/>
+      </w:pPr>
+      <w:rPr>
+        <w:rFonts w:ascii="Wingdings" w:hAnsi="Wingdings" w:hint="default"/>
+      </w:rPr>
+    </w:lvl>
+  </w:abstractNum>
+  <w:abstractNum w:abstractNumId="3" w15:restartNumberingAfterBreak="0">
+    <w:nsid w:val="2D1E109A"/>
+    <w:multiLevelType w:val="hybridMultilevel"/>
+    <w:tmpl w:val="40BCFEE8"/>
+    <w:lvl w:ilvl="0" w:tplc="0409000F">
+      <w:start w:val="1"/>
+      <w:numFmt w:val="decimal"/>
+      <w:lvlText w:val="%1."/>
+      <w:lvlJc w:val="left"/>
+      <w:pPr>
+        <w:ind w:left="720" w:hanging="360"/>
+      </w:pPr>
+    </w:lvl>
+    <w:lvl w:ilvl="1" w:tplc="04090019" w:tentative="1">
+      <w:start w:val="1"/>
+      <w:numFmt w:val="lowerLetter"/>
+      <w:lvlText w:val="%2."/>
+      <w:lvlJc w:val="left"/>
+      <w:pPr>
+        <w:ind w:left="1440" w:hanging="360"/>
+      </w:pPr>
+    </w:lvl>
+    <w:lvl w:ilvl="2" w:tplc="0409001B" w:tentative="1">
+      <w:start w:val="1"/>
+      <w:numFmt w:val="lowerRoman"/>
+      <w:lvlText w:val="%3."/>
+      <w:lvlJc w:val="right"/>
+      <w:pPr>
+        <w:ind w:left="2160" w:hanging="180"/>
+      </w:pPr>
+    </w:lvl>
+    <w:lvl w:ilvl="3" w:tplc="0409000F" w:tentative="1">
+      <w:start w:val="1"/>
+      <w:numFmt w:val="decimal"/>
+      <w:lvlText w:val="%4."/>
+      <w:lvlJc w:val="left"/>
+      <w:pPr>
+        <w:ind w:left="2880" w:hanging="360"/>
+      </w:pPr>
+    </w:lvl>
+    <w:lvl w:ilvl="4" w:tplc="04090019" w:tentative="1">
+      <w:start w:val="1"/>
+      <w:numFmt w:val="lowerLetter"/>
+      <w:lvlText w:val="%5."/>
+      <w:lvlJc w:val="left"/>
+      <w:pPr>
+        <w:ind w:left="3600" w:hanging="360"/>
+      </w:pPr>
+    </w:lvl>
+    <w:lvl w:ilvl="5" w:tplc="0409001B" w:tentative="1">
+      <w:start w:val="1"/>
+      <w:numFmt w:val="lowerRoman"/>
+      <w:lvlText w:val="%6."/>
+      <w:lvlJc w:val="right"/>
+      <w:pPr>
+        <w:ind w:left="4320" w:hanging="180"/>
+      </w:pPr>
+    </w:lvl>
+    <w:lvl w:ilvl="6" w:tplc="0409000F" w:tentative="1">
+      <w:start w:val="1"/>
+      <w:numFmt w:val="decimal"/>
+      <w:lvlText w:val="%7."/>
+      <w:lvlJc w:val="left"/>
+      <w:pPr>
+        <w:ind w:left="5040" w:hanging="360"/>
+      </w:pPr>
+    </w:lvl>
+    <w:lvl w:ilvl="7" w:tplc="04090019" w:tentative="1">
+      <w:start w:val="1"/>
+      <w:numFmt w:val="lowerLetter"/>
+      <w:lvlText w:val="%8."/>
+      <w:lvlJc w:val="left"/>
+      <w:pPr>
+        <w:ind w:left="5760" w:hanging="360"/>
+      </w:pPr>
+    </w:lvl>
+    <w:lvl w:ilvl="8" w:tplc="0409001B" w:tentative="1">
+      <w:start w:val="1"/>
+      <w:numFmt w:val="lowerRoman"/>
+      <w:lvlText w:val="%9."/>
+      <w:lvlJc w:val="right"/>
+      <w:pPr>
+        <w:ind w:left="6480" w:hanging="180"/>
+      </w:pPr>
+    </w:lvl>
+  </w:abstractNum>
+  <w:abstractNum w:abstractNumId="4" w15:restartNumberingAfterBreak="0">
     <w:nsid w:val="30601687"/>
     <w:multiLevelType w:val="hybridMultilevel"/>
     <w:tmpl w:val="CF7EA97C"/>
@@ -1992,7 +2732,179 @@
       </w:rPr>
     </w:lvl>
   </w:abstractNum>
-  <w:abstractNum w:abstractNumId="3" w15:restartNumberingAfterBreak="0">
+  <w:abstractNum w:abstractNumId="5" w15:restartNumberingAfterBreak="0">
+    <w:nsid w:val="35320275"/>
+    <w:multiLevelType w:val="hybridMultilevel"/>
+    <w:tmpl w:val="E584A844"/>
+    <w:lvl w:ilvl="0" w:tplc="0409000F">
+      <w:start w:val="1"/>
+      <w:numFmt w:val="decimal"/>
+      <w:lvlText w:val="%1."/>
+      <w:lvlJc w:val="left"/>
+      <w:pPr>
+        <w:ind w:left="720" w:hanging="360"/>
+      </w:pPr>
+    </w:lvl>
+    <w:lvl w:ilvl="1" w:tplc="04090019">
+      <w:start w:val="1"/>
+      <w:numFmt w:val="lowerLetter"/>
+      <w:lvlText w:val="%2."/>
+      <w:lvlJc w:val="left"/>
+      <w:pPr>
+        <w:ind w:left="1440" w:hanging="360"/>
+      </w:pPr>
+    </w:lvl>
+    <w:lvl w:ilvl="2" w:tplc="0409001B" w:tentative="1">
+      <w:start w:val="1"/>
+      <w:numFmt w:val="lowerRoman"/>
+      <w:lvlText w:val="%3."/>
+      <w:lvlJc w:val="right"/>
+      <w:pPr>
+        <w:ind w:left="2160" w:hanging="180"/>
+      </w:pPr>
+    </w:lvl>
+    <w:lvl w:ilvl="3" w:tplc="0409000F" w:tentative="1">
+      <w:start w:val="1"/>
+      <w:numFmt w:val="decimal"/>
+      <w:lvlText w:val="%4."/>
+      <w:lvlJc w:val="left"/>
+      <w:pPr>
+        <w:ind w:left="2880" w:hanging="360"/>
+      </w:pPr>
+    </w:lvl>
+    <w:lvl w:ilvl="4" w:tplc="04090019" w:tentative="1">
+      <w:start w:val="1"/>
+      <w:numFmt w:val="lowerLetter"/>
+      <w:lvlText w:val="%5."/>
+      <w:lvlJc w:val="left"/>
+      <w:pPr>
+        <w:ind w:left="3600" w:hanging="360"/>
+      </w:pPr>
+    </w:lvl>
+    <w:lvl w:ilvl="5" w:tplc="0409001B" w:tentative="1">
+      <w:start w:val="1"/>
+      <w:numFmt w:val="lowerRoman"/>
+      <w:lvlText w:val="%6."/>
+      <w:lvlJc w:val="right"/>
+      <w:pPr>
+        <w:ind w:left="4320" w:hanging="180"/>
+      </w:pPr>
+    </w:lvl>
+    <w:lvl w:ilvl="6" w:tplc="0409000F" w:tentative="1">
+      <w:start w:val="1"/>
+      <w:numFmt w:val="decimal"/>
+      <w:lvlText w:val="%7."/>
+      <w:lvlJc w:val="left"/>
+      <w:pPr>
+        <w:ind w:left="5040" w:hanging="360"/>
+      </w:pPr>
+    </w:lvl>
+    <w:lvl w:ilvl="7" w:tplc="04090019" w:tentative="1">
+      <w:start w:val="1"/>
+      <w:numFmt w:val="lowerLetter"/>
+      <w:lvlText w:val="%8."/>
+      <w:lvlJc w:val="left"/>
+      <w:pPr>
+        <w:ind w:left="5760" w:hanging="360"/>
+      </w:pPr>
+    </w:lvl>
+    <w:lvl w:ilvl="8" w:tplc="0409001B" w:tentative="1">
+      <w:start w:val="1"/>
+      <w:numFmt w:val="lowerRoman"/>
+      <w:lvlText w:val="%9."/>
+      <w:lvlJc w:val="right"/>
+      <w:pPr>
+        <w:ind w:left="6480" w:hanging="180"/>
+      </w:pPr>
+    </w:lvl>
+  </w:abstractNum>
+  <w:abstractNum w:abstractNumId="6" w15:restartNumberingAfterBreak="0">
+    <w:nsid w:val="353E4845"/>
+    <w:multiLevelType w:val="hybridMultilevel"/>
+    <w:tmpl w:val="79204D38"/>
+    <w:lvl w:ilvl="0" w:tplc="0409000F">
+      <w:start w:val="1"/>
+      <w:numFmt w:val="decimal"/>
+      <w:lvlText w:val="%1."/>
+      <w:lvlJc w:val="left"/>
+      <w:pPr>
+        <w:ind w:left="720" w:hanging="360"/>
+      </w:pPr>
+    </w:lvl>
+    <w:lvl w:ilvl="1" w:tplc="04090019" w:tentative="1">
+      <w:start w:val="1"/>
+      <w:numFmt w:val="lowerLetter"/>
+      <w:lvlText w:val="%2."/>
+      <w:lvlJc w:val="left"/>
+      <w:pPr>
+        <w:ind w:left="1440" w:hanging="360"/>
+      </w:pPr>
+    </w:lvl>
+    <w:lvl w:ilvl="2" w:tplc="0409001B" w:tentative="1">
+      <w:start w:val="1"/>
+      <w:numFmt w:val="lowerRoman"/>
+      <w:lvlText w:val="%3."/>
+      <w:lvlJc w:val="right"/>
+      <w:pPr>
+        <w:ind w:left="2160" w:hanging="180"/>
+      </w:pPr>
+    </w:lvl>
+    <w:lvl w:ilvl="3" w:tplc="0409000F" w:tentative="1">
+      <w:start w:val="1"/>
+      <w:numFmt w:val="decimal"/>
+      <w:lvlText w:val="%4."/>
+      <w:lvlJc w:val="left"/>
+      <w:pPr>
+        <w:ind w:left="2880" w:hanging="360"/>
+      </w:pPr>
+    </w:lvl>
+    <w:lvl w:ilvl="4" w:tplc="04090019" w:tentative="1">
+      <w:start w:val="1"/>
+      <w:numFmt w:val="lowerLetter"/>
+      <w:lvlText w:val="%5."/>
+      <w:lvlJc w:val="left"/>
+      <w:pPr>
+        <w:ind w:left="3600" w:hanging="360"/>
+      </w:pPr>
+    </w:lvl>
+    <w:lvl w:ilvl="5" w:tplc="0409001B" w:tentative="1">
+      <w:start w:val="1"/>
+      <w:numFmt w:val="lowerRoman"/>
+      <w:lvlText w:val="%6."/>
+      <w:lvlJc w:val="right"/>
+      <w:pPr>
+        <w:ind w:left="4320" w:hanging="180"/>
+      </w:pPr>
+    </w:lvl>
+    <w:lvl w:ilvl="6" w:tplc="0409000F" w:tentative="1">
+      <w:start w:val="1"/>
+      <w:numFmt w:val="decimal"/>
+      <w:lvlText w:val="%7."/>
+      <w:lvlJc w:val="left"/>
+      <w:pPr>
+        <w:ind w:left="5040" w:hanging="360"/>
+      </w:pPr>
+    </w:lvl>
+    <w:lvl w:ilvl="7" w:tplc="04090019" w:tentative="1">
+      <w:start w:val="1"/>
+      <w:numFmt w:val="lowerLetter"/>
+      <w:lvlText w:val="%8."/>
+      <w:lvlJc w:val="left"/>
+      <w:pPr>
+        <w:ind w:left="5760" w:hanging="360"/>
+      </w:pPr>
+    </w:lvl>
+    <w:lvl w:ilvl="8" w:tplc="0409001B" w:tentative="1">
+      <w:start w:val="1"/>
+      <w:numFmt w:val="lowerRoman"/>
+      <w:lvlText w:val="%9."/>
+      <w:lvlJc w:val="right"/>
+      <w:pPr>
+        <w:ind w:left="6480" w:hanging="180"/>
+      </w:pPr>
+    </w:lvl>
+  </w:abstractNum>
+  <w:abstractNum w:abstractNumId="7" w15:restartNumberingAfterBreak="0">
     <w:nsid w:val="4CE10678"/>
     <w:multiLevelType w:val="hybridMultilevel"/>
     <w:tmpl w:val="B5D097CC"/>
@@ -2078,7 +2990,120 @@
       </w:pPr>
     </w:lvl>
   </w:abstractNum>
-  <w:abstractNum w:abstractNumId="4" w15:restartNumberingAfterBreak="0">
+  <w:abstractNum w:abstractNumId="8" w15:restartNumberingAfterBreak="0">
+    <w:nsid w:val="4D587623"/>
+    <w:multiLevelType w:val="hybridMultilevel"/>
+    <w:tmpl w:val="BA26EFFE"/>
+    <w:lvl w:ilvl="0" w:tplc="04090001">
+      <w:start w:val="1"/>
+      <w:numFmt w:val="bullet"/>
+      <w:lvlText w:val=""/>
+      <w:lvlJc w:val="left"/>
+      <w:pPr>
+        <w:ind w:left="720" w:hanging="360"/>
+      </w:pPr>
+      <w:rPr>
+        <w:rFonts w:ascii="Symbol" w:hAnsi="Symbol" w:hint="default"/>
+      </w:rPr>
+    </w:lvl>
+    <w:lvl w:ilvl="1" w:tplc="04090003" w:tentative="1">
+      <w:start w:val="1"/>
+      <w:numFmt w:val="bullet"/>
+      <w:lvlText w:val="o"/>
+      <w:lvlJc w:val="left"/>
+      <w:pPr>
+        <w:ind w:left="1440" w:hanging="360"/>
+      </w:pPr>
+      <w:rPr>
+        <w:rFonts w:ascii="Courier New" w:hAnsi="Courier New" w:cs="Courier New" w:hint="default"/>
+      </w:rPr>
+    </w:lvl>
+    <w:lvl w:ilvl="2" w:tplc="04090005" w:tentative="1">
+      <w:start w:val="1"/>
+      <w:numFmt w:val="bullet"/>
+      <w:lvlText w:val=""/>
+      <w:lvlJc w:val="left"/>
+      <w:pPr>
+        <w:ind w:left="2160" w:hanging="360"/>
+      </w:pPr>
+      <w:rPr>
+        <w:rFonts w:ascii="Wingdings" w:hAnsi="Wingdings" w:hint="default"/>
+      </w:rPr>
+    </w:lvl>
+    <w:lvl w:ilvl="3" w:tplc="04090001" w:tentative="1">
+      <w:start w:val="1"/>
+      <w:numFmt w:val="bullet"/>
+      <w:lvlText w:val=""/>
+      <w:lvlJc w:val="left"/>
+      <w:pPr>
+        <w:ind w:left="2880" w:hanging="360"/>
+      </w:pPr>
+      <w:rPr>
+        <w:rFonts w:ascii="Symbol" w:hAnsi="Symbol" w:hint="default"/>
+      </w:rPr>
+    </w:lvl>
+    <w:lvl w:ilvl="4" w:tplc="04090003" w:tentative="1">
+      <w:start w:val="1"/>
+      <w:numFmt w:val="bullet"/>
+      <w:lvlText w:val="o"/>
+      <w:lvlJc w:val="left"/>
+      <w:pPr>
+        <w:ind w:left="3600" w:hanging="360"/>
+      </w:pPr>
+      <w:rPr>
+        <w:rFonts w:ascii="Courier New" w:hAnsi="Courier New" w:cs="Courier New" w:hint="default"/>
+      </w:rPr>
+    </w:lvl>
+    <w:lvl w:ilvl="5" w:tplc="04090005" w:tentative="1">
+      <w:start w:val="1"/>
+      <w:numFmt w:val="bullet"/>
+      <w:lvlText w:val=""/>
+      <w:lvlJc w:val="left"/>
+      <w:pPr>
+        <w:ind w:left="4320" w:hanging="360"/>
+      </w:pPr>
+      <w:rPr>
+        <w:rFonts w:ascii="Wingdings" w:hAnsi="Wingdings" w:hint="default"/>
+      </w:rPr>
+    </w:lvl>
+    <w:lvl w:ilvl="6" w:tplc="04090001" w:tentative="1">
+      <w:start w:val="1"/>
+      <w:numFmt w:val="bullet"/>
+      <w:lvlText w:val=""/>
+      <w:lvlJc w:val="left"/>
+      <w:pPr>
+        <w:ind w:left="5040" w:hanging="360"/>
+      </w:pPr>
+      <w:rPr>
+        <w:rFonts w:ascii="Symbol" w:hAnsi="Symbol" w:hint="default"/>
+      </w:rPr>
+    </w:lvl>
+    <w:lvl w:ilvl="7" w:tplc="04090003" w:tentative="1">
+      <w:start w:val="1"/>
+      <w:numFmt w:val="bullet"/>
+      <w:lvlText w:val="o"/>
+      <w:lvlJc w:val="left"/>
+      <w:pPr>
+        <w:ind w:left="5760" w:hanging="360"/>
+      </w:pPr>
+      <w:rPr>
+        <w:rFonts w:ascii="Courier New" w:hAnsi="Courier New" w:cs="Courier New" w:hint="default"/>
+      </w:rPr>
+    </w:lvl>
+    <w:lvl w:ilvl="8" w:tplc="04090005" w:tentative="1">
+      <w:start w:val="1"/>
+      <w:numFmt w:val="bullet"/>
+      <w:lvlText w:val=""/>
+      <w:lvlJc w:val="left"/>
+      <w:pPr>
+        <w:ind w:left="6480" w:hanging="360"/>
+      </w:pPr>
+      <w:rPr>
+        <w:rFonts w:ascii="Wingdings" w:hAnsi="Wingdings" w:hint="default"/>
+      </w:rPr>
+    </w:lvl>
+  </w:abstractNum>
+  <w:abstractNum w:abstractNumId="9" w15:restartNumberingAfterBreak="0">
     <w:nsid w:val="56F961DF"/>
     <w:multiLevelType w:val="hybridMultilevel"/>
     <w:tmpl w:val="F22E8E90"/>
@@ -2191,7 +3216,179 @@
       </w:rPr>
     </w:lvl>
   </w:abstractNum>
-  <w:abstractNum w:abstractNumId="5" w15:restartNumberingAfterBreak="0">
+  <w:abstractNum w:abstractNumId="10" w15:restartNumberingAfterBreak="0">
+    <w:nsid w:val="5C5C0BBA"/>
+    <w:multiLevelType w:val="hybridMultilevel"/>
+    <w:tmpl w:val="36502604"/>
+    <w:lvl w:ilvl="0" w:tplc="0409000F">
+      <w:start w:val="1"/>
+      <w:numFmt w:val="decimal"/>
+      <w:lvlText w:val="%1."/>
+      <w:lvlJc w:val="left"/>
+      <w:pPr>
+        <w:ind w:left="720" w:hanging="360"/>
+      </w:pPr>
+    </w:lvl>
+    <w:lvl w:ilvl="1" w:tplc="04090019" w:tentative="1">
+      <w:start w:val="1"/>
+      <w:numFmt w:val="lowerLetter"/>
+      <w:lvlText w:val="%2."/>
+      <w:lvlJc w:val="left"/>
+      <w:pPr>
+        <w:ind w:left="1440" w:hanging="360"/>
+      </w:pPr>
+    </w:lvl>
+    <w:lvl w:ilvl="2" w:tplc="0409001B" w:tentative="1">
+      <w:start w:val="1"/>
+      <w:numFmt w:val="lowerRoman"/>
+      <w:lvlText w:val="%3."/>
+      <w:lvlJc w:val="right"/>
+      <w:pPr>
+        <w:ind w:left="2160" w:hanging="180"/>
+      </w:pPr>
+    </w:lvl>
+    <w:lvl w:ilvl="3" w:tplc="0409000F" w:tentative="1">
+      <w:start w:val="1"/>
+      <w:numFmt w:val="decimal"/>
+      <w:lvlText w:val="%4."/>
+      <w:lvlJc w:val="left"/>
+      <w:pPr>
+        <w:ind w:left="2880" w:hanging="360"/>
+      </w:pPr>
+    </w:lvl>
+    <w:lvl w:ilvl="4" w:tplc="04090019" w:tentative="1">
+      <w:start w:val="1"/>
+      <w:numFmt w:val="lowerLetter"/>
+      <w:lvlText w:val="%5."/>
+      <w:lvlJc w:val="left"/>
+      <w:pPr>
+        <w:ind w:left="3600" w:hanging="360"/>
+      </w:pPr>
+    </w:lvl>
+    <w:lvl w:ilvl="5" w:tplc="0409001B" w:tentative="1">
+      <w:start w:val="1"/>
+      <w:numFmt w:val="lowerRoman"/>
+      <w:lvlText w:val="%6."/>
+      <w:lvlJc w:val="right"/>
+      <w:pPr>
+        <w:ind w:left="4320" w:hanging="180"/>
+      </w:pPr>
+    </w:lvl>
+    <w:lvl w:ilvl="6" w:tplc="0409000F" w:tentative="1">
+      <w:start w:val="1"/>
+      <w:numFmt w:val="decimal"/>
+      <w:lvlText w:val="%7."/>
+      <w:lvlJc w:val="left"/>
+      <w:pPr>
+        <w:ind w:left="5040" w:hanging="360"/>
+      </w:pPr>
+    </w:lvl>
+    <w:lvl w:ilvl="7" w:tplc="04090019" w:tentative="1">
+      <w:start w:val="1"/>
+      <w:numFmt w:val="lowerLetter"/>
+      <w:lvlText w:val="%8."/>
+      <w:lvlJc w:val="left"/>
+      <w:pPr>
+        <w:ind w:left="5760" w:hanging="360"/>
+      </w:pPr>
+    </w:lvl>
+    <w:lvl w:ilvl="8" w:tplc="0409001B" w:tentative="1">
+      <w:start w:val="1"/>
+      <w:numFmt w:val="lowerRoman"/>
+      <w:lvlText w:val="%9."/>
+      <w:lvlJc w:val="right"/>
+      <w:pPr>
+        <w:ind w:left="6480" w:hanging="180"/>
+      </w:pPr>
+    </w:lvl>
+  </w:abstractNum>
+  <w:abstractNum w:abstractNumId="11" w15:restartNumberingAfterBreak="0">
+    <w:nsid w:val="5F2438AA"/>
+    <w:multiLevelType w:val="hybridMultilevel"/>
+    <w:tmpl w:val="3508E6A8"/>
+    <w:lvl w:ilvl="0" w:tplc="0409000F">
+      <w:start w:val="1"/>
+      <w:numFmt w:val="decimal"/>
+      <w:lvlText w:val="%1."/>
+      <w:lvlJc w:val="left"/>
+      <w:pPr>
+        <w:ind w:left="720" w:hanging="360"/>
+      </w:pPr>
+    </w:lvl>
+    <w:lvl w:ilvl="1" w:tplc="04090019" w:tentative="1">
+      <w:start w:val="1"/>
+      <w:numFmt w:val="lowerLetter"/>
+      <w:lvlText w:val="%2."/>
+      <w:lvlJc w:val="left"/>
+      <w:pPr>
+        <w:ind w:left="1440" w:hanging="360"/>
+      </w:pPr>
+    </w:lvl>
+    <w:lvl w:ilvl="2" w:tplc="0409001B" w:tentative="1">
+      <w:start w:val="1"/>
+      <w:numFmt w:val="lowerRoman"/>
+      <w:lvlText w:val="%3."/>
+      <w:lvlJc w:val="right"/>
+      <w:pPr>
+        <w:ind w:left="2160" w:hanging="180"/>
+      </w:pPr>
+    </w:lvl>
+    <w:lvl w:ilvl="3" w:tplc="0409000F" w:tentative="1">
+      <w:start w:val="1"/>
+      <w:numFmt w:val="decimal"/>
+      <w:lvlText w:val="%4."/>
+      <w:lvlJc w:val="left"/>
+      <w:pPr>
+        <w:ind w:left="2880" w:hanging="360"/>
+      </w:pPr>
+    </w:lvl>
+    <w:lvl w:ilvl="4" w:tplc="04090019" w:tentative="1">
+      <w:start w:val="1"/>
+      <w:numFmt w:val="lowerLetter"/>
+      <w:lvlText w:val="%5."/>
+      <w:lvlJc w:val="left"/>
+      <w:pPr>
+        <w:ind w:left="3600" w:hanging="360"/>
+      </w:pPr>
+    </w:lvl>
+    <w:lvl w:ilvl="5" w:tplc="0409001B" w:tentative="1">
+      <w:start w:val="1"/>
+      <w:numFmt w:val="lowerRoman"/>
+      <w:lvlText w:val="%6."/>
+      <w:lvlJc w:val="right"/>
+      <w:pPr>
+        <w:ind w:left="4320" w:hanging="180"/>
+      </w:pPr>
+    </w:lvl>
+    <w:lvl w:ilvl="6" w:tplc="0409000F" w:tentative="1">
+      <w:start w:val="1"/>
+      <w:numFmt w:val="decimal"/>
+      <w:lvlText w:val="%7."/>
+      <w:lvlJc w:val="left"/>
+      <w:pPr>
+        <w:ind w:left="5040" w:hanging="360"/>
+      </w:pPr>
+    </w:lvl>
+    <w:lvl w:ilvl="7" w:tplc="04090019" w:tentative="1">
+      <w:start w:val="1"/>
+      <w:numFmt w:val="lowerLetter"/>
+      <w:lvlText w:val="%8."/>
+      <w:lvlJc w:val="left"/>
+      <w:pPr>
+        <w:ind w:left="5760" w:hanging="360"/>
+      </w:pPr>
+    </w:lvl>
+    <w:lvl w:ilvl="8" w:tplc="0409001B" w:tentative="1">
+      <w:start w:val="1"/>
+      <w:numFmt w:val="lowerRoman"/>
+      <w:lvlText w:val="%9."/>
+      <w:lvlJc w:val="right"/>
+      <w:pPr>
+        <w:ind w:left="6480" w:hanging="180"/>
+      </w:pPr>
+    </w:lvl>
+  </w:abstractNum>
+  <w:abstractNum w:abstractNumId="12" w15:restartNumberingAfterBreak="0">
     <w:nsid w:val="60E5011E"/>
     <w:multiLevelType w:val="hybridMultilevel"/>
     <w:tmpl w:val="04740EC4"/>
@@ -2277,7 +3474,7 @@
       </w:pPr>
     </w:lvl>
   </w:abstractNum>
-  <w:abstractNum w:abstractNumId="6" w15:restartNumberingAfterBreak="0">
+  <w:abstractNum w:abstractNumId="13" w15:restartNumberingAfterBreak="0">
     <w:nsid w:val="771C3465"/>
     <w:multiLevelType w:val="hybridMultilevel"/>
     <w:tmpl w:val="04740EC4"/>
@@ -2363,7 +3560,7 @@
       </w:pPr>
     </w:lvl>
   </w:abstractNum>
-  <w:abstractNum w:abstractNumId="7" w15:restartNumberingAfterBreak="0">
+  <w:abstractNum w:abstractNumId="14" w15:restartNumberingAfterBreak="0">
     <w:nsid w:val="7730456D"/>
     <w:multiLevelType w:val="hybridMultilevel"/>
     <w:tmpl w:val="32DEE116"/>
@@ -2476,7 +3673,7 @@
       </w:rPr>
     </w:lvl>
   </w:abstractNum>
-  <w:abstractNum w:abstractNumId="8" w15:restartNumberingAfterBreak="0">
+  <w:abstractNum w:abstractNumId="15" w15:restartNumberingAfterBreak="0">
     <w:nsid w:val="79B263D0"/>
     <w:multiLevelType w:val="hybridMultilevel"/>
     <w:tmpl w:val="C74084F6"/>
@@ -2562,7 +3759,7 @@
       </w:pPr>
     </w:lvl>
   </w:abstractNum>
-  <w:abstractNum w:abstractNumId="9" w15:restartNumberingAfterBreak="0">
+  <w:abstractNum w:abstractNumId="16" w15:restartNumberingAfterBreak="0">
     <w:nsid w:val="7CEB09AC"/>
     <w:multiLevelType w:val="hybridMultilevel"/>
     <w:tmpl w:val="7398ECB2"/>
@@ -2676,34 +3873,55 @@
     </w:lvl>
   </w:abstractNum>
   <w:num w:numId="1">
+    <w:abstractNumId w:val="14"/>
+  </w:num>
+  <w:num w:numId="2">
+    <w:abstractNumId w:val="12"/>
+  </w:num>
+  <w:num w:numId="3">
+    <w:abstractNumId w:val="13"/>
+  </w:num>
+  <w:num w:numId="4">
     <w:abstractNumId w:val="7"/>
   </w:num>
-  <w:num w:numId="2">
-    <w:abstractNumId w:val="5"/>
+  <w:num w:numId="5">
+    <w:abstractNumId w:val="9"/>
   </w:num>
-  <w:num w:numId="3">
-    <w:abstractNumId w:val="6"/>
-  </w:num>
-  <w:num w:numId="4">
-    <w:abstractNumId w:val="3"/>
-  </w:num>
-  <w:num w:numId="5">
+  <w:num w:numId="6">
     <w:abstractNumId w:val="4"/>
   </w:num>
-  <w:num w:numId="6">
-    <w:abstractNumId w:val="2"/>
-  </w:num>
   <w:num w:numId="7">
-    <w:abstractNumId w:val="8"/>
+    <w:abstractNumId w:val="15"/>
   </w:num>
   <w:num w:numId="8">
     <w:abstractNumId w:val="1"/>
   </w:num>
   <w:num w:numId="9">
-    <w:abstractNumId w:val="9"/>
+    <w:abstractNumId w:val="16"/>
   </w:num>
   <w:num w:numId="10">
     <w:abstractNumId w:val="0"/>
+  </w:num>
+  <w:num w:numId="11">
+    <w:abstractNumId w:val="5"/>
+  </w:num>
+  <w:num w:numId="12">
+    <w:abstractNumId w:val="10"/>
+  </w:num>
+  <w:num w:numId="13">
+    <w:abstractNumId w:val="2"/>
+  </w:num>
+  <w:num w:numId="14">
+    <w:abstractNumId w:val="8"/>
+  </w:num>
+  <w:num w:numId="15">
+    <w:abstractNumId w:val="11"/>
+  </w:num>
+  <w:num w:numId="16">
+    <w:abstractNumId w:val="6"/>
+  </w:num>
+  <w:num w:numId="17">
+    <w:abstractNumId w:val="3"/>
   </w:num>
 </w:numbering>
 </file>
@@ -3106,6 +4324,27 @@
     <w:name w:val="Normal"/>
     <w:qFormat/>
   </w:style>
+  <w:style w:type="paragraph" w:styleId="Heading1">
+    <w:name w:val="heading 1"/>
+    <w:basedOn w:val="Normal"/>
+    <w:next w:val="Normal"/>
+    <w:link w:val="Heading1Char"/>
+    <w:uiPriority w:val="9"/>
+    <w:qFormat/>
+    <w:rsid w:val="001E1A5E"/>
+    <w:pPr>
+      <w:keepNext/>
+      <w:keepLines/>
+      <w:spacing w:before="240" w:after="0"/>
+      <w:outlineLvl w:val="0"/>
+    </w:pPr>
+    <w:rPr>
+      <w:rFonts w:asciiTheme="majorHAnsi" w:eastAsiaTheme="majorEastAsia" w:hAnsiTheme="majorHAnsi" w:cstheme="majorBidi"/>
+      <w:color w:val="2E74B5" w:themeColor="accent1" w:themeShade="BF"/>
+      <w:sz w:val="32"/>
+      <w:szCs w:val="32"/>
+    </w:rPr>
+  </w:style>
   <w:style w:type="paragraph" w:styleId="Heading2">
     <w:name w:val="heading 2"/>
     <w:basedOn w:val="Normal"/>
@@ -3276,6 +4515,44 @@
         <w:insideV w:val="single" w:sz="4" w:space="0" w:color="auto"/>
       </w:tblBorders>
     </w:tblPr>
+  </w:style>
+  <w:style w:type="paragraph" w:customStyle="1" w:styleId="Code">
+    <w:name w:val="Code"/>
+    <w:basedOn w:val="Normal"/>
+    <w:next w:val="Normal"/>
+    <w:link w:val="CodeChar"/>
+    <w:autoRedefine/>
+    <w:qFormat/>
+    <w:rsid w:val="001E1A5E"/>
+    <w:rPr>
+      <w:rFonts w:ascii="MS Reference Sans Serif" w:hAnsi="MS Reference Sans Serif"/>
+      <w:color w:val="5B9BD5" w:themeColor="accent1"/>
+      <w:sz w:val="18"/>
+    </w:rPr>
+  </w:style>
+  <w:style w:type="character" w:customStyle="1" w:styleId="Heading1Char">
+    <w:name w:val="Heading 1 Char"/>
+    <w:basedOn w:val="DefaultParagraphFont"/>
+    <w:link w:val="Heading1"/>
+    <w:uiPriority w:val="9"/>
+    <w:rsid w:val="001E1A5E"/>
+    <w:rPr>
+      <w:rFonts w:asciiTheme="majorHAnsi" w:eastAsiaTheme="majorEastAsia" w:hAnsiTheme="majorHAnsi" w:cstheme="majorBidi"/>
+      <w:color w:val="2E74B5" w:themeColor="accent1" w:themeShade="BF"/>
+      <w:sz w:val="32"/>
+      <w:szCs w:val="32"/>
+    </w:rPr>
+  </w:style>
+  <w:style w:type="character" w:customStyle="1" w:styleId="CodeChar">
+    <w:name w:val="Code Char"/>
+    <w:basedOn w:val="DefaultParagraphFont"/>
+    <w:link w:val="Code"/>
+    <w:rsid w:val="001E1A5E"/>
+    <w:rPr>
+      <w:rFonts w:ascii="MS Reference Sans Serif" w:hAnsi="MS Reference Sans Serif"/>
+      <w:color w:val="5B9BD5" w:themeColor="accent1"/>
+      <w:sz w:val="18"/>
+    </w:rPr>
   </w:style>
 </w:styles>
 </file>

</xml_diff>